<commit_message>
Lab 01 - Final version of PhotoSharingApplication
</commit_message>
<xml_diff>
--- a/Labs/LabFiles/Mod02/01_DesignProject_begin/DetailedPlanningDocument.docx
+++ b/Labs/LabFiles/Mod02/01_DesignProject_begin/DetailedPlanningDocument.docx
@@ -1578,19 +1578,7 @@
     </w:p>
     <w:p>
       <w:r>
-        <w:t xml:space="preserve">Developers will create the following </w:t>
-      </w:r>
-      <w:r>
-        <w:t>API Controllers</w:t>
-      </w:r>
-      <w:r>
-        <w:t xml:space="preserve">. For each </w:t>
-      </w:r>
-      <w:r>
-        <w:t>controller</w:t>
-      </w:r>
-      <w:r>
-        <w:t>, methods have been listed and descriptions given</w:t>
+        <w:t>Developers will create the following API Controllers. For each controller, methods have been listed and descriptions given</w:t>
       </w:r>
     </w:p>
     <w:tbl>
@@ -2218,8 +2206,6 @@
       <w:r>
         <w:t xml:space="preserve"> Components</w:t>
       </w:r>
-      <w:bookmarkStart w:id="2" w:name="_GoBack"/>
-      <w:bookmarkEnd w:id="2"/>
     </w:p>
     <w:tbl>
       <w:tblPr>
@@ -2716,91 +2702,9 @@
         </w:tc>
       </w:tr>
     </w:tbl>
-    <w:p/>
     <w:p>
-      <w:pPr>
-        <w:pStyle w:val="Heading1"/>
-      </w:pPr>
-      <w:r>
-        <w:lastRenderedPageBreak/>
-        <w:t>Hosting Recommendations</w:t>
-      </w:r>
-    </w:p>
-    <w:p>
-      <w:r>
-        <w:t xml:space="preserve">Since the photo sharing application will be developed in ASP.NET </w:t>
-      </w:r>
-      <w:r>
-        <w:t>Core</w:t>
-      </w:r>
-      <w:r>
-        <w:t xml:space="preserve">, it </w:t>
-      </w:r>
-      <w:r>
-        <w:t xml:space="preserve">may </w:t>
-      </w:r>
-      <w:r>
-        <w:t xml:space="preserve">be hosted on </w:t>
-      </w:r>
-      <w:r>
-        <w:t xml:space="preserve">either </w:t>
-      </w:r>
-      <w:r>
-        <w:t xml:space="preserve">a Microsoft </w:t>
-      </w:r>
-      <w:r>
-        <w:t xml:space="preserve">Windows or Linux </w:t>
-      </w:r>
-      <w:r>
-        <w:t>web server. The author recommends the following hosting configuration:</w:t>
-      </w:r>
-    </w:p>
-    <w:p>
-      <w:pPr>
-        <w:pStyle w:val="Heading2"/>
-      </w:pPr>
-      <w:r>
-        <w:t>Web Server</w:t>
-      </w:r>
-    </w:p>
-    <w:p>
-      <w:pPr>
-        <w:rPr>
-          <w:i/>
-        </w:rPr>
-      </w:pPr>
-      <w:r>
-        <w:rPr>
-          <w:i/>
-        </w:rPr>
-        <w:t>Insert web server recommendations here.</w:t>
-      </w:r>
-    </w:p>
-    <w:p>
-      <w:pPr>
-        <w:pStyle w:val="Heading2"/>
-      </w:pPr>
-      <w:r>
-        <w:t>Database</w:t>
-      </w:r>
-    </w:p>
-    <w:p>
-      <w:pPr>
-        <w:rPr>
-          <w:i/>
-        </w:rPr>
-      </w:pPr>
-      <w:r>
-        <w:rPr>
-          <w:i/>
-        </w:rPr>
-        <w:t>Insert database server recommendations here.</w:t>
-      </w:r>
-    </w:p>
-    <w:p>
-      <w:pPr>
-        <w:pStyle w:val="Heading2"/>
-      </w:pPr>
+      <w:bookmarkStart w:id="2" w:name="_GoBack"/>
+      <w:bookmarkEnd w:id="2"/>
     </w:p>
     <w:sectPr>
       <w:pgSz w:w="11906" w:h="16838"/>

</xml_diff>